<commit_message>
presentacion en el archivo word
</commit_message>
<xml_diff>
--- a/Entregable Sprint 1/Entregable Sprint 1.docx
+++ b/Entregable Sprint 1/Entregable Sprint 1.docx
@@ -82,7 +82,7 @@
           <w:sz w:val="24"/>
           <w:szCs w:val="24"/>
         </w:rPr>
-        <w:t>Katerin Restrepo Cano</w:t>
+        <w:t>Katerin Restrepo Cano:</w:t>
       </w:r>
       <w:r>
         <w:rPr>
@@ -92,16 +92,6 @@
           <w:sz w:val="24"/>
           <w:szCs w:val="24"/>
         </w:rPr>
-        <w:t>:</w:t>
-      </w:r>
-      <w:r>
-        <w:rPr>
-          <w:rFonts w:ascii="Times New Roman" w:hAnsi="Times New Roman" w:cs="Times New Roman"/>
-          <w:b/>
-          <w:bCs/>
-          <w:sz w:val="24"/>
-          <w:szCs w:val="24"/>
-        </w:rPr>
         <w:t xml:space="preserve"> </w:t>
       </w:r>
       <w:r>
@@ -142,15 +132,7 @@
           <w:sz w:val="24"/>
           <w:szCs w:val="24"/>
         </w:rPr>
-        <w:t>y</w:t>
-      </w:r>
-      <w:r>
-        <w:rPr>
-          <w:rFonts w:ascii="Times New Roman" w:hAnsi="Times New Roman" w:cs="Times New Roman"/>
-          <w:sz w:val="24"/>
-          <w:szCs w:val="24"/>
-        </w:rPr>
-        <w:t xml:space="preserve"> comencé este año en este asunto de la programación con </w:t>
+        <w:t xml:space="preserve">y comencé este año en este asunto de la programación con </w:t>
       </w:r>
       <w:r>
         <w:rPr>
@@ -214,23 +196,7 @@
           <w:sz w:val="24"/>
           <w:szCs w:val="24"/>
         </w:rPr>
-        <w:t xml:space="preserve">Hice recientemente el certificado </w:t>
-      </w:r>
-      <w:r>
-        <w:rPr>
-          <w:rFonts w:ascii="Times New Roman" w:hAnsi="Times New Roman" w:cs="Times New Roman"/>
-          <w:sz w:val="24"/>
-          <w:szCs w:val="24"/>
-        </w:rPr>
-        <w:t>básico</w:t>
-      </w:r>
-      <w:r>
-        <w:rPr>
-          <w:rFonts w:ascii="Times New Roman" w:hAnsi="Times New Roman" w:cs="Times New Roman"/>
-          <w:sz w:val="24"/>
-          <w:szCs w:val="24"/>
-        </w:rPr>
-        <w:t xml:space="preserve"> de </w:t>
+        <w:t xml:space="preserve">Hice recientemente el certificado básico de </w:t>
       </w:r>
       <w:r>
         <w:rPr>
@@ -264,23 +230,7 @@
           <w:sz w:val="24"/>
           <w:szCs w:val="24"/>
         </w:rPr>
-        <w:t xml:space="preserve">y un curso </w:t>
-      </w:r>
-      <w:r>
-        <w:rPr>
-          <w:rFonts w:ascii="Times New Roman" w:hAnsi="Times New Roman" w:cs="Times New Roman"/>
-          <w:sz w:val="24"/>
-          <w:szCs w:val="24"/>
-        </w:rPr>
-        <w:t>básico</w:t>
-      </w:r>
-      <w:r>
-        <w:rPr>
-          <w:rFonts w:ascii="Times New Roman" w:hAnsi="Times New Roman" w:cs="Times New Roman"/>
-          <w:sz w:val="24"/>
-          <w:szCs w:val="24"/>
-        </w:rPr>
-        <w:t xml:space="preserve"> de </w:t>
+        <w:t xml:space="preserve">y un curso básico de </w:t>
       </w:r>
       <w:proofErr w:type="spellStart"/>
       <w:r>
@@ -338,17 +288,7 @@
           <w:sz w:val="24"/>
           <w:szCs w:val="24"/>
         </w:rPr>
-        <w:t>Diana Carolina Quinche Vélez</w:t>
-      </w:r>
-      <w:r>
-        <w:rPr>
-          <w:rFonts w:ascii="Times New Roman" w:hAnsi="Times New Roman" w:cs="Times New Roman"/>
-          <w:b/>
-          <w:bCs/>
-          <w:sz w:val="24"/>
-          <w:szCs w:val="24"/>
-        </w:rPr>
-        <w:t xml:space="preserve">: </w:t>
+        <w:t xml:space="preserve">Diana Carolina Quinche Vélez: </w:t>
       </w:r>
     </w:p>
     <w:p>
@@ -370,17 +310,7 @@
           <w:sz w:val="24"/>
           <w:szCs w:val="24"/>
         </w:rPr>
-        <w:t>Juan Sebastián Mesa Ríos</w:t>
-      </w:r>
-      <w:r>
-        <w:rPr>
-          <w:rFonts w:ascii="Times New Roman" w:hAnsi="Times New Roman" w:cs="Times New Roman"/>
-          <w:b/>
-          <w:bCs/>
-          <w:sz w:val="24"/>
-          <w:szCs w:val="24"/>
-        </w:rPr>
-        <w:t>:</w:t>
+        <w:t>Juan Sebastián Mesa Ríos:</w:t>
       </w:r>
     </w:p>
     <w:p>
@@ -388,12 +318,20 @@
         <w:spacing w:line="480" w:lineRule="auto"/>
         <w:rPr>
           <w:rFonts w:ascii="Times New Roman" w:hAnsi="Times New Roman" w:cs="Times New Roman"/>
+          <w:sz w:val="24"/>
+          <w:szCs w:val="24"/>
+        </w:rPr>
+      </w:pPr>
+      <w:r>
+        <w:rPr>
+          <w:rFonts w:ascii="Times New Roman" w:hAnsi="Times New Roman" w:cs="Times New Roman"/>
           <w:b/>
           <w:bCs/>
           <w:sz w:val="24"/>
           <w:szCs w:val="24"/>
         </w:rPr>
-      </w:pPr>
+        <w:t>Guido Alberto Cantero Zúñiga:</w:t>
+      </w:r>
       <w:r>
         <w:rPr>
           <w:rFonts w:ascii="Times New Roman" w:hAnsi="Times New Roman" w:cs="Times New Roman"/>
@@ -402,17 +340,15 @@
           <w:sz w:val="24"/>
           <w:szCs w:val="24"/>
         </w:rPr>
-        <w:t>Guido Alberto Cantero Zúñiga</w:t>
-      </w:r>
-      <w:r>
-        <w:rPr>
-          <w:rFonts w:ascii="Times New Roman" w:hAnsi="Times New Roman" w:cs="Times New Roman"/>
-          <w:b/>
-          <w:bCs/>
-          <w:sz w:val="24"/>
-          <w:szCs w:val="24"/>
-        </w:rPr>
-        <w:t>:</w:t>
+        <w:t xml:space="preserve"> </w:t>
+      </w:r>
+      <w:r>
+        <w:rPr>
+          <w:rFonts w:ascii="Times New Roman" w:hAnsi="Times New Roman" w:cs="Times New Roman"/>
+          <w:sz w:val="24"/>
+          <w:szCs w:val="24"/>
+        </w:rPr>
+        <w:t>34 años de edad, oriundo del departamento del Cauca, nacido en el municipio de Piendamó, resido desde hace 14 años en la bella ciudad de Medellín, en la actualidad trabajo en el mundo de la informática forense, y aprovechando la oportunidad del MINTIC, quiero ingresar al mundo de los programadores, en una mejor oferta laboral, tengo conocimientos en el área de trabajo y un poco de seguridad orientada al Hacking Ético</w:t>
       </w:r>
     </w:p>
     <w:p>
@@ -617,7 +553,16 @@
           <w:sz w:val="24"/>
           <w:szCs w:val="24"/>
         </w:rPr>
-        <w:t>e propone analizar, diseñar y construir una aplicación software que permita</w:t>
+        <w:t xml:space="preserve">e propone analizar, diseñar y </w:t>
+      </w:r>
+      <w:r>
+        <w:rPr>
+          <w:rFonts w:ascii="Times New Roman" w:hAnsi="Times New Roman" w:cs="Times New Roman"/>
+          <w:sz w:val="24"/>
+          <w:szCs w:val="24"/>
+        </w:rPr>
+        <w:lastRenderedPageBreak/>
+        <w:t>construir una aplicación software que permita</w:t>
       </w:r>
       <w:r>
         <w:rPr>
@@ -750,7 +695,6 @@
                 <w:sz w:val="24"/>
                 <w:szCs w:val="24"/>
               </w:rPr>
-              <w:lastRenderedPageBreak/>
               <w:t>N°</w:t>
             </w:r>
           </w:p>
@@ -1826,7 +1770,16 @@
           <w:sz w:val="24"/>
           <w:szCs w:val="24"/>
         </w:rPr>
-        <w:t xml:space="preserve">, por ello se ve reflejada la participación de todos sus integrantes en los roles, donde si bien se nombra una persona encargada, todos los demás miembros aportan con sus conocimientos </w:t>
+        <w:t xml:space="preserve">, por ello se ve reflejada la </w:t>
+      </w:r>
+      <w:r>
+        <w:rPr>
+          <w:rFonts w:ascii="Times New Roman" w:hAnsi="Times New Roman" w:cs="Times New Roman"/>
+          <w:sz w:val="24"/>
+          <w:szCs w:val="24"/>
+        </w:rPr>
+        <w:lastRenderedPageBreak/>
+        <w:t xml:space="preserve">participación de todos sus integrantes en los roles, donde si bien se nombra una persona encargada, todos los demás miembros aportan con sus conocimientos </w:t>
       </w:r>
       <w:r>
         <w:rPr>
@@ -1877,7 +1830,6 @@
           <w:sz w:val="24"/>
           <w:szCs w:val="24"/>
         </w:rPr>
-        <w:lastRenderedPageBreak/>
         <w:t xml:space="preserve">Es así como siguiendo la metodología SCRUM </w:t>
       </w:r>
       <w:r>

</xml_diff>